<commit_message>
logger and exception added
</commit_message>
<xml_diff>
--- a/project_understanding.docx
+++ b/project_understanding.docx
@@ -186,10 +186,31 @@
     <w:p>
       <w:pPr>
         <w:pStyle w:val="ListParagraph"/>
-        <w:ind w:left="1080"/>
+        <w:numPr>
+          <w:ilvl w:val="0"/>
+          <w:numId w:val="1"/>
+        </w:numPr>
+      </w:pPr>
+      <w:r>
+        <w:t>Then, write logger file and exception file.</w:t>
+      </w:r>
+    </w:p>
+    <w:p>
+      <w:pPr>
+        <w:pStyle w:val="ListParagraph"/>
+        <w:numPr>
+          <w:ilvl w:val="0"/>
+          <w:numId w:val="1"/>
+        </w:numPr>
       </w:pPr>
       <w:bookmarkStart w:id="0" w:name="_GoBack"/>
       <w:bookmarkEnd w:id="0"/>
+    </w:p>
+    <w:p>
+      <w:pPr>
+        <w:pStyle w:val="ListParagraph"/>
+        <w:ind w:left="1080"/>
+      </w:pPr>
     </w:p>
     <w:p>
       <w:pPr>

</xml_diff>